<commit_message>
Avances en comprarOfertar, efecto en la base + linkeo con ABM Usuario
</commit_message>
<xml_diff>
--- a/Estrategias.docx
+++ b/Estrategias.docx
@@ -11,6 +11,66 @@
       </w:pPr>
       <w:r>
         <w:rPr>
+          <w:b/>
+          <w:sz w:val="24"/>
+          <w:szCs w:val="24"/>
+          <w:u w:val="single"/>
+        </w:rPr>
+        <w:t>Grupo:</w:t>
+      </w:r>
+      <w:r>
+        <w:rPr>
+          <w:b/>
+          <w:sz w:val="24"/>
+          <w:szCs w:val="24"/>
+        </w:rPr>
+        <w:t xml:space="preserve"> </w:t>
+      </w:r>
+      <w:r>
+        <w:rPr>
+          <w:sz w:val="24"/>
+          <w:szCs w:val="24"/>
+        </w:rPr>
+        <w:t>LA_PETER_MACHINE.</w:t>
+      </w:r>
+    </w:p>
+    <w:p>
+      <w:pPr>
+        <w:jc w:val="center"/>
+        <w:rPr>
+          <w:b/>
+          <w:sz w:val="24"/>
+          <w:szCs w:val="24"/>
+          <w:u w:val="single"/>
+        </w:rPr>
+      </w:pPr>
+      <w:r>
+        <w:rPr>
+          <w:b/>
+          <w:sz w:val="24"/>
+          <w:szCs w:val="24"/>
+          <w:u w:val="single"/>
+        </w:rPr>
+        <w:t>ESTRATEGIA</w:t>
+      </w:r>
+    </w:p>
+    <w:p>
+      <w:pPr>
+        <w:rPr>
+          <w:sz w:val="24"/>
+          <w:szCs w:val="24"/>
+        </w:rPr>
+      </w:pPr>
+    </w:p>
+    <w:p>
+      <w:pPr>
+        <w:rPr>
+          <w:sz w:val="24"/>
+          <w:szCs w:val="24"/>
+        </w:rPr>
+      </w:pPr>
+      <w:r>
+        <w:rPr>
           <w:sz w:val="24"/>
           <w:szCs w:val="24"/>
         </w:rPr>
@@ -247,11 +307,36 @@
           <w:szCs w:val="24"/>
         </w:rPr>
       </w:pPr>
-      <w:r>
-        <w:rPr>
-          <w:sz w:val="24"/>
-          <w:szCs w:val="24"/>
-        </w:rPr>
+    </w:p>
+    <w:p>
+      <w:pPr>
+        <w:rPr>
+          <w:sz w:val="24"/>
+          <w:szCs w:val="24"/>
+        </w:rPr>
+      </w:pPr>
+    </w:p>
+    <w:p>
+      <w:pPr>
+        <w:rPr>
+          <w:sz w:val="24"/>
+          <w:szCs w:val="24"/>
+        </w:rPr>
+      </w:pPr>
+    </w:p>
+    <w:p>
+      <w:pPr>
+        <w:rPr>
+          <w:sz w:val="24"/>
+          <w:szCs w:val="24"/>
+        </w:rPr>
+      </w:pPr>
+      <w:r>
+        <w:rPr>
+          <w:sz w:val="24"/>
+          <w:szCs w:val="24"/>
+        </w:rPr>
+        <w:lastRenderedPageBreak/>
         <w:t>Cabe destacar que hemos concentrado la mayor cantidad de lógica en dichos objetos principalmente por 2 motivos:</w:t>
       </w:r>
     </w:p>
@@ -350,8 +435,83 @@
           <w:szCs w:val="24"/>
         </w:rPr>
       </w:pPr>
+    </w:p>
+    <w:p>
+      <w:pPr>
+        <w:rPr>
+          <w:sz w:val="24"/>
+          <w:szCs w:val="24"/>
+        </w:rPr>
+      </w:pPr>
+      <w:r>
+        <w:rPr>
+          <w:sz w:val="24"/>
+          <w:szCs w:val="24"/>
+          <w:u w:val="single"/>
+        </w:rPr>
+        <w:t>Consideraciones a destacar:</w:t>
+      </w:r>
+    </w:p>
+    <w:p>
+      <w:pPr>
+        <w:pStyle w:val="Prrafodelista"/>
+        <w:numPr>
+          <w:ilvl w:val="0"/>
+          <w:numId w:val="2"/>
+        </w:numPr>
+        <w:rPr>
+          <w:sz w:val="24"/>
+          <w:szCs w:val="24"/>
+        </w:rPr>
+      </w:pPr>
+      <w:r>
+        <w:rPr>
+          <w:sz w:val="24"/>
+          <w:szCs w:val="24"/>
+        </w:rPr>
+        <w:t xml:space="preserve">El SP de listado de publicaciones en el </w:t>
+      </w:r>
+      <w:proofErr w:type="spellStart"/>
+      <w:r>
+        <w:rPr>
+          <w:sz w:val="24"/>
+          <w:szCs w:val="24"/>
+        </w:rPr>
+        <w:t>Form</w:t>
+      </w:r>
+      <w:proofErr w:type="spellEnd"/>
+      <w:r>
+        <w:rPr>
+          <w:sz w:val="24"/>
+          <w:szCs w:val="24"/>
+        </w:rPr>
+        <w:t xml:space="preserve"> </w:t>
+      </w:r>
+      <w:proofErr w:type="spellStart"/>
+      <w:r>
+        <w:rPr>
+          <w:sz w:val="24"/>
+          <w:szCs w:val="24"/>
+        </w:rPr>
+        <w:t>ComprarOfertar</w:t>
+      </w:r>
+      <w:proofErr w:type="spellEnd"/>
+      <w:r>
+        <w:rPr>
+          <w:sz w:val="24"/>
+          <w:szCs w:val="24"/>
+        </w:rPr>
+        <w:t>, este busca todas las publicaciones activas, y al estar todas las publicaciones de la base otorgada vencidas, esta tabla se encuentra vacía</w:t>
+      </w:r>
       <w:bookmarkStart w:id="0" w:name="_GoBack"/>
       <w:bookmarkEnd w:id="0"/>
+      <w:r>
+        <w:rPr>
+          <w:sz w:val="24"/>
+          <w:szCs w:val="24"/>
+        </w:rPr>
+        <w:t xml:space="preserve"> al inicio.</w:t>
+      </w:r>
     </w:p>
     <w:sectPr>
       <w:pgSz w:w="11906" w:h="16838"/>
@@ -478,8 +638,123 @@
       </w:rPr>
     </w:lvl>
   </w:abstractNum>
+  <w:abstractNum w:abstractNumId="1">
+    <w:nsid w:val="576747ED"/>
+    <w:multiLevelType w:val="hybridMultilevel"/>
+    <w:tmpl w:val="69B00BEE"/>
+    <w:lvl w:ilvl="0" w:tplc="0F68465A">
+      <w:numFmt w:val="bullet"/>
+      <w:lvlText w:val="-"/>
+      <w:lvlJc w:val="left"/>
+      <w:pPr>
+        <w:ind w:left="720" w:hanging="360"/>
+      </w:pPr>
+      <w:rPr>
+        <w:rFonts w:ascii="Calibri" w:eastAsiaTheme="minorEastAsia" w:hAnsi="Calibri" w:cstheme="minorBidi" w:hint="default"/>
+      </w:rPr>
+    </w:lvl>
+    <w:lvl w:ilvl="1" w:tplc="2C0A0003" w:tentative="1">
+      <w:start w:val="1"/>
+      <w:numFmt w:val="bullet"/>
+      <w:lvlText w:val="o"/>
+      <w:lvlJc w:val="left"/>
+      <w:pPr>
+        <w:ind w:left="1440" w:hanging="360"/>
+      </w:pPr>
+      <w:rPr>
+        <w:rFonts w:ascii="Courier New" w:hAnsi="Courier New" w:cs="Courier New" w:hint="default"/>
+      </w:rPr>
+    </w:lvl>
+    <w:lvl w:ilvl="2" w:tplc="2C0A0005" w:tentative="1">
+      <w:start w:val="1"/>
+      <w:numFmt w:val="bullet"/>
+      <w:lvlText w:val=""/>
+      <w:lvlJc w:val="left"/>
+      <w:pPr>
+        <w:ind w:left="2160" w:hanging="360"/>
+      </w:pPr>
+      <w:rPr>
+        <w:rFonts w:ascii="Wingdings" w:hAnsi="Wingdings" w:hint="default"/>
+      </w:rPr>
+    </w:lvl>
+    <w:lvl w:ilvl="3" w:tplc="2C0A0001" w:tentative="1">
+      <w:start w:val="1"/>
+      <w:numFmt w:val="bullet"/>
+      <w:lvlText w:val=""/>
+      <w:lvlJc w:val="left"/>
+      <w:pPr>
+        <w:ind w:left="2880" w:hanging="360"/>
+      </w:pPr>
+      <w:rPr>
+        <w:rFonts w:ascii="Symbol" w:hAnsi="Symbol" w:hint="default"/>
+      </w:rPr>
+    </w:lvl>
+    <w:lvl w:ilvl="4" w:tplc="2C0A0003" w:tentative="1">
+      <w:start w:val="1"/>
+      <w:numFmt w:val="bullet"/>
+      <w:lvlText w:val="o"/>
+      <w:lvlJc w:val="left"/>
+      <w:pPr>
+        <w:ind w:left="3600" w:hanging="360"/>
+      </w:pPr>
+      <w:rPr>
+        <w:rFonts w:ascii="Courier New" w:hAnsi="Courier New" w:cs="Courier New" w:hint="default"/>
+      </w:rPr>
+    </w:lvl>
+    <w:lvl w:ilvl="5" w:tplc="2C0A0005" w:tentative="1">
+      <w:start w:val="1"/>
+      <w:numFmt w:val="bullet"/>
+      <w:lvlText w:val=""/>
+      <w:lvlJc w:val="left"/>
+      <w:pPr>
+        <w:ind w:left="4320" w:hanging="360"/>
+      </w:pPr>
+      <w:rPr>
+        <w:rFonts w:ascii="Wingdings" w:hAnsi="Wingdings" w:hint="default"/>
+      </w:rPr>
+    </w:lvl>
+    <w:lvl w:ilvl="6" w:tplc="2C0A0001" w:tentative="1">
+      <w:start w:val="1"/>
+      <w:numFmt w:val="bullet"/>
+      <w:lvlText w:val=""/>
+      <w:lvlJc w:val="left"/>
+      <w:pPr>
+        <w:ind w:left="5040" w:hanging="360"/>
+      </w:pPr>
+      <w:rPr>
+        <w:rFonts w:ascii="Symbol" w:hAnsi="Symbol" w:hint="default"/>
+      </w:rPr>
+    </w:lvl>
+    <w:lvl w:ilvl="7" w:tplc="2C0A0003" w:tentative="1">
+      <w:start w:val="1"/>
+      <w:numFmt w:val="bullet"/>
+      <w:lvlText w:val="o"/>
+      <w:lvlJc w:val="left"/>
+      <w:pPr>
+        <w:ind w:left="5760" w:hanging="360"/>
+      </w:pPr>
+      <w:rPr>
+        <w:rFonts w:ascii="Courier New" w:hAnsi="Courier New" w:cs="Courier New" w:hint="default"/>
+      </w:rPr>
+    </w:lvl>
+    <w:lvl w:ilvl="8" w:tplc="2C0A0005" w:tentative="1">
+      <w:start w:val="1"/>
+      <w:numFmt w:val="bullet"/>
+      <w:lvlText w:val=""/>
+      <w:lvlJc w:val="left"/>
+      <w:pPr>
+        <w:ind w:left="6480" w:hanging="360"/>
+      </w:pPr>
+      <w:rPr>
+        <w:rFonts w:ascii="Wingdings" w:hAnsi="Wingdings" w:hint="default"/>
+      </w:rPr>
+    </w:lvl>
+  </w:abstractNum>
   <w:num w:numId="1">
     <w:abstractNumId w:val="0"/>
+  </w:num>
+  <w:num w:numId="2">
+    <w:abstractNumId w:val="1"/>
   </w:num>
 </w:numbering>
 </file>

</xml_diff>

<commit_message>
Avances en Historial y ComprarOfertar
</commit_message>
<xml_diff>
--- a/Estrategias.docx
+++ b/Estrategias.docx
@@ -53,6 +53,8 @@
         </w:rPr>
         <w:t>ESTRATEGIA</w:t>
       </w:r>
+      <w:bookmarkStart w:id="0" w:name="_GoBack"/>
+      <w:bookmarkEnd w:id="0"/>
     </w:p>
     <w:p>
       <w:pPr>
@@ -501,16 +503,27 @@
           <w:sz w:val="24"/>
           <w:szCs w:val="24"/>
         </w:rPr>
-        <w:t>, este busca todas las publicaciones activas, y al estar todas las publicaciones de la base otorgada vencidas, esta tabla se encuentra vacía</w:t>
-      </w:r>
-      <w:bookmarkStart w:id="0" w:name="_GoBack"/>
-      <w:bookmarkEnd w:id="0"/>
-      <w:r>
-        <w:rPr>
-          <w:sz w:val="24"/>
-          <w:szCs w:val="24"/>
-        </w:rPr>
-        <w:t xml:space="preserve"> al inicio.</w:t>
+        <w:t>, este busca todas las publicaciones activas, y al estar todas las publicaciones de la base otorgada vencidas, esta tabla se encuentra vacía al inicio.</w:t>
+      </w:r>
+    </w:p>
+    <w:p>
+      <w:pPr>
+        <w:pStyle w:val="Prrafodelista"/>
+        <w:numPr>
+          <w:ilvl w:val="0"/>
+          <w:numId w:val="2"/>
+        </w:numPr>
+        <w:rPr>
+          <w:sz w:val="24"/>
+          <w:szCs w:val="24"/>
+        </w:rPr>
+      </w:pPr>
+      <w:r>
+        <w:rPr>
+          <w:sz w:val="24"/>
+          <w:szCs w:val="24"/>
+        </w:rPr>
+        <w:t>Dado que el valor de las calificaciones no debe superar la cantidad de 5 estrellas, y dentro del modelo anterior se encontraron cantidades superiores, dichas calificaciones no serán migradas.</w:t>
       </w:r>
     </w:p>
     <w:sectPr>

</xml_diff>